<commit_message>
BD modelling week practices
BD I subject
</commit_message>
<xml_diff>
--- a/4. SQL/ADS-BancoDeDadosI/Victoria_ListaExercicio04.docx
+++ b/4. SQL/ADS-BancoDeDadosI/Victoria_ListaExercicio04.docx
@@ -16,23 +16,7 @@
           <w:color w:val="000000" w:themeColor="text1"/>
           <w:sz w:val="23"/>
         </w:rPr>
-        <w:t>Exerc</w:t>
-      </w:r>
-      <w:r>
-        <w:rPr>
-          <w:rFonts w:ascii="Calibri" w:hAnsi="Calibri" w:cs="Calibri"/>
-          <w:color w:val="000000" w:themeColor="text1"/>
-          <w:sz w:val="23"/>
-        </w:rPr>
-        <w:t>í</w:t>
-      </w:r>
-      <w:r>
-        <w:rPr>
-          <w:rFonts w:ascii="Calibri" w:hAnsi="Calibri" w:cs="Calibri"/>
-          <w:color w:val="000000" w:themeColor="text1"/>
-          <w:sz w:val="23"/>
-        </w:rPr>
-        <w:t>cio referente a aula remota (assíncrona) de 15 de abril, sábado letivo, conforme previsto no calendário acadêmico.</w:t>
+        <w:t>Exercício referente a aula remota (assíncrona) de 15 de abril, sábado letivo, conforme previsto no calendário acadêmico.</w:t>
       </w:r>
     </w:p>
     <w:p>
@@ -871,6 +855,8 @@
       <w:pPr>
         <w:rPr>
           <w:rFonts w:ascii="Calibri" w:hAnsi="Calibri" w:cs="Calibri"/>
+          <w:color w:val="000000" w:themeColor="text1"/>
+          <w:sz w:val="23"/>
         </w:rPr>
       </w:pPr>
       <w:r>
@@ -947,25 +933,36 @@
           <w:color w:val="000000" w:themeColor="text1"/>
           <w:sz w:val="23"/>
         </w:rPr>
-        <w:t>, além de qual locação se refere.</w:t>
-      </w:r>
-    </w:p>
-    <w:p>
-      <w:pPr>
-        <w:rPr>
-          <w:rFonts w:ascii="Calibri" w:hAnsi="Calibri" w:cs="Calibri"/>
-        </w:rPr>
-      </w:pPr>
-    </w:p>
-    <w:p>
-      <w:pPr>
-        <w:rPr>
-          <w:rFonts w:ascii="Calibri" w:hAnsi="Calibri" w:cs="Calibri"/>
-        </w:rPr>
-      </w:pPr>
-    </w:p>
-    <w:p>
-      <w:pPr>
+        <w:t xml:space="preserve">, além de </w:t>
+      </w:r>
+      <w:r>
+        <w:rPr>
+          <w:rFonts w:ascii="Calibri" w:hAnsi="Calibri" w:cs="Calibri"/>
+          <w:color w:val="000000" w:themeColor="text1"/>
+          <w:sz w:val="23"/>
+          <w:u w:val="single"/>
+        </w:rPr>
+        <w:t>qual locação se refere</w:t>
+      </w:r>
+      <w:r>
+        <w:rPr>
+          <w:rFonts w:ascii="Calibri" w:hAnsi="Calibri" w:cs="Calibri"/>
+          <w:color w:val="000000" w:themeColor="text1"/>
+          <w:sz w:val="23"/>
+        </w:rPr>
+        <w:t>.</w:t>
+      </w:r>
+    </w:p>
+    <w:p>
+      <w:pPr>
+        <w:rPr>
+          <w:rFonts w:ascii="Calibri" w:hAnsi="Calibri" w:cs="Calibri"/>
+        </w:rPr>
+      </w:pPr>
+    </w:p>
+    <w:p>
+      <w:pPr>
+        <w:jc w:val="center"/>
         <w:rPr>
           <w:rFonts w:ascii="Calibri" w:hAnsi="Calibri" w:cs="Calibri"/>
         </w:rPr>
@@ -976,10 +973,10 @@
           <w:noProof/>
         </w:rPr>
         <w:drawing>
-          <wp:inline distT="0" distB="0" distL="0" distR="0" wp14:anchorId="06932DC1" wp14:editId="65138F45">
-            <wp:extent cx="5742720" cy="3807012"/>
+          <wp:inline distT="0" distB="0" distL="0" distR="0" wp14:anchorId="4871D8C9" wp14:editId="2A2E0D1F">
+            <wp:extent cx="5216055" cy="4700293"/>
             <wp:effectExtent l="0" t="0" r="0" b="0"/>
-            <wp:docPr id="1544284919" name="Picture 2" descr="Diagram&#10;&#10;Description automatically generated"/>
+            <wp:docPr id="1847221291" name="Picture 2" descr="Timeline&#10;&#10;Description automatically generated"/>
             <wp:cNvGraphicFramePr>
               <a:graphicFrameLocks xmlns:a="http://schemas.openxmlformats.org/drawingml/2006/main" noChangeAspect="1"/>
             </wp:cNvGraphicFramePr>
@@ -987,10 +984,66 @@
               <a:graphicData uri="http://schemas.openxmlformats.org/drawingml/2006/picture">
                 <pic:pic xmlns:pic="http://schemas.openxmlformats.org/drawingml/2006/picture">
                   <pic:nvPicPr>
-                    <pic:cNvPr id="1544284919" name="Picture 2" descr="Diagram&#10;&#10;Description automatically generated"/>
+                    <pic:cNvPr id="1847221291" name="Picture 2" descr="Timeline&#10;&#10;Description automatically generated"/>
                     <pic:cNvPicPr/>
                   </pic:nvPicPr>
-                  <pic:blipFill rotWithShape="1">
+                  <pic:blipFill>
+                    <a:blip r:embed="rId6" cstate="print">
+                      <a:extLst>
+                        <a:ext uri="{28A0092B-C50C-407E-A947-70E740481C1C}">
+                          <a14:useLocalDpi xmlns:a14="http://schemas.microsoft.com/office/drawing/2010/main" val="0"/>
+                        </a:ext>
+                      </a:extLst>
+                    </a:blip>
+                    <a:stretch>
+                      <a:fillRect/>
+                    </a:stretch>
+                  </pic:blipFill>
+                  <pic:spPr>
+                    <a:xfrm>
+                      <a:off x="0" y="0"/>
+                      <a:ext cx="5266937" cy="4746143"/>
+                    </a:xfrm>
+                    <a:prstGeom prst="rect">
+                      <a:avLst/>
+                    </a:prstGeom>
+                  </pic:spPr>
+                </pic:pic>
+              </a:graphicData>
+            </a:graphic>
+          </wp:inline>
+        </w:drawing>
+      </w:r>
+    </w:p>
+    <w:p>
+      <w:pPr>
+        <w:jc w:val="center"/>
+        <w:rPr>
+          <w:rFonts w:ascii="Calibri" w:hAnsi="Calibri" w:cs="Calibri"/>
+        </w:rPr>
+      </w:pPr>
+      <w:r>
+        <w:rPr>
+          <w:rFonts w:ascii="Calibri" w:hAnsi="Calibri" w:cs="Calibri"/>
+          <w:noProof/>
+        </w:rPr>
+        <w:lastRenderedPageBreak/>
+        <w:drawing>
+          <wp:inline distT="0" distB="0" distL="0" distR="0" wp14:anchorId="3B3A1B45" wp14:editId="3F7409C7">
+            <wp:extent cx="6120130" cy="4095115"/>
+            <wp:effectExtent l="0" t="0" r="0" b="0"/>
+            <wp:docPr id="522482586" name="Picture 1" descr="Graphical user interface&#10;&#10;Description automatically generated"/>
+            <wp:cNvGraphicFramePr>
+              <a:graphicFrameLocks xmlns:a="http://schemas.openxmlformats.org/drawingml/2006/main" noChangeAspect="1"/>
+            </wp:cNvGraphicFramePr>
+            <a:graphic xmlns:a="http://schemas.openxmlformats.org/drawingml/2006/main">
+              <a:graphicData uri="http://schemas.openxmlformats.org/drawingml/2006/picture">
+                <pic:pic xmlns:pic="http://schemas.openxmlformats.org/drawingml/2006/picture">
+                  <pic:nvPicPr>
+                    <pic:cNvPr id="522482586" name="Picture 1" descr="Graphical user interface&#10;&#10;Description automatically generated"/>
+                    <pic:cNvPicPr/>
+                  </pic:nvPicPr>
+                  <pic:blipFill>
                     <a:blip r:embed="rId7" cstate="print">
                       <a:extLst>
                         <a:ext uri="{28A0092B-C50C-407E-A947-70E740481C1C}">
@@ -998,87 +1051,18 @@
                         </a:ext>
                       </a:extLst>
                     </a:blip>
-                    <a:srcRect l="3027" t="3363" r="3116" b="3491"/>
-                    <a:stretch/>
+                    <a:stretch>
+                      <a:fillRect/>
+                    </a:stretch>
                   </pic:blipFill>
-                  <pic:spPr bwMode="auto">
+                  <pic:spPr>
                     <a:xfrm>
                       <a:off x="0" y="0"/>
-                      <a:ext cx="5744132" cy="3807948"/>
+                      <a:ext cx="6120130" cy="4095115"/>
                     </a:xfrm>
                     <a:prstGeom prst="rect">
                       <a:avLst/>
                     </a:prstGeom>
-                    <a:ln>
-                      <a:noFill/>
-                    </a:ln>
-                    <a:extLst>
-                      <a:ext uri="{53640926-AAD7-44D8-BBD7-CCE9431645EC}">
-                        <a14:shadowObscured xmlns:a14="http://schemas.microsoft.com/office/drawing/2010/main"/>
-                      </a:ext>
-                    </a:extLst>
-                  </pic:spPr>
-                </pic:pic>
-              </a:graphicData>
-            </a:graphic>
-          </wp:inline>
-        </w:drawing>
-      </w:r>
-    </w:p>
-    <w:p>
-      <w:pPr>
-        <w:rPr>
-          <w:rFonts w:ascii="Calibri" w:hAnsi="Calibri" w:cs="Calibri"/>
-        </w:rPr>
-      </w:pPr>
-      <w:r>
-        <w:rPr>
-          <w:rFonts w:ascii="Calibri" w:hAnsi="Calibri" w:cs="Calibri"/>
-          <w:noProof/>
-        </w:rPr>
-        <w:lastRenderedPageBreak/>
-        <w:drawing>
-          <wp:inline distT="0" distB="0" distL="0" distR="0" wp14:anchorId="52F88048" wp14:editId="303F05FF">
-            <wp:extent cx="6078071" cy="2815539"/>
-            <wp:effectExtent l="0" t="0" r="0" b="4445"/>
-            <wp:docPr id="628661987" name="Picture 1" descr="Graphical user interface&#10;&#10;Description automatically generated"/>
-            <wp:cNvGraphicFramePr>
-              <a:graphicFrameLocks xmlns:a="http://schemas.openxmlformats.org/drawingml/2006/main" noChangeAspect="1"/>
-            </wp:cNvGraphicFramePr>
-            <a:graphic xmlns:a="http://schemas.openxmlformats.org/drawingml/2006/main">
-              <a:graphicData uri="http://schemas.openxmlformats.org/drawingml/2006/picture">
-                <pic:pic xmlns:pic="http://schemas.openxmlformats.org/drawingml/2006/picture">
-                  <pic:nvPicPr>
-                    <pic:cNvPr id="628661987" name="Picture 1" descr="Graphical user interface&#10;&#10;Description automatically generated"/>
-                    <pic:cNvPicPr/>
-                  </pic:nvPicPr>
-                  <pic:blipFill rotWithShape="1">
-                    <a:blip r:embed="rId8" cstate="print">
-                      <a:extLst>
-                        <a:ext uri="{28A0092B-C50C-407E-A947-70E740481C1C}">
-                          <a14:useLocalDpi xmlns:a14="http://schemas.microsoft.com/office/drawing/2010/main" val="0"/>
-                        </a:ext>
-                      </a:extLst>
-                    </a:blip>
-                    <a:srcRect l="1173" t="3423" r="1645" b="3748"/>
-                    <a:stretch/>
-                  </pic:blipFill>
-                  <pic:spPr bwMode="auto">
-                    <a:xfrm>
-                      <a:off x="0" y="0"/>
-                      <a:ext cx="6078071" cy="2815539"/>
-                    </a:xfrm>
-                    <a:prstGeom prst="rect">
-                      <a:avLst/>
-                    </a:prstGeom>
-                    <a:ln>
-                      <a:noFill/>
-                    </a:ln>
-                    <a:extLst>
-                      <a:ext uri="{53640926-AAD7-44D8-BBD7-CCE9431645EC}">
-                        <a14:shadowObscured xmlns:a14="http://schemas.microsoft.com/office/drawing/2010/main"/>
-                      </a:ext>
-                    </a:extLst>
                   </pic:spPr>
                 </pic:pic>
               </a:graphicData>
@@ -1171,10 +1155,6 @@
     </w:p>
   </w:footnote>
 </w:footnotes>
-</file>
-
-<file path=word/numbering.xml><?xml version="1.0" encoding="utf-8"?>
-<w:numbering xmlns:wpc="http://schemas.microsoft.com/office/word/2010/wordprocessingCanvas" xmlns:cx="http://schemas.microsoft.com/office/drawing/2014/chartex" xmlns:cx1="http://schemas.microsoft.com/office/drawing/2015/9/8/chartex" xmlns:cx2="http://schemas.microsoft.com/office/drawing/2015/10/21/chartex" xmlns:cx3="http://schemas.microsoft.com/office/drawing/2016/5/9/chartex" xmlns:cx4="http://schemas.microsoft.com/office/drawing/2016/5/10/chartex" xmlns:cx5="http://schemas.microsoft.com/office/drawing/2016/5/11/chartex" xmlns:cx6="http://schemas.microsoft.com/office/drawing/2016/5/12/chartex" xmlns:cx7="http://schemas.microsoft.com/office/drawing/2016/5/13/chartex" xmlns:cx8="http://schemas.microsoft.com/office/drawing/2016/5/14/chartex" xmlns:mc="http://schemas.openxmlformats.org/markup-compatibility/2006" xmlns:aink="http://schemas.microsoft.com/office/drawing/2016/ink" xmlns:am3d="http://schemas.microsoft.com/office/drawing/2017/model3d" xmlns:o="urn:schemas-microsoft-com:office:office" xmlns:oel="http://schemas.microsoft.com/office/2019/extlst" xmlns:r="http://schemas.openxmlformats.org/officeDocument/2006/relationships" xmlns:m="http://schemas.openxmlformats.org/officeDocument/2006/math" xmlns:v="urn:schemas-microsoft-com:vml" xmlns:wp14="http://schemas.microsoft.com/office/word/2010/wordprocessingDrawing" xmlns:wp="http://schemas.openxmlformats.org/drawingml/2006/wordprocessingDrawing" xmlns:w10="urn:schemas-microsoft-com:office:word" xmlns:w="http://schemas.openxmlformats.org/wordprocessingml/2006/main" xmlns:w14="http://schemas.microsoft.com/office/word/2010/wordml" xmlns:w15="http://schemas.microsoft.com/office/word/2012/wordml" xmlns:w16cex="http://schemas.microsoft.com/office/word/2018/wordml/cex" xmlns:w16cid="http://schemas.microsoft.com/office/word/2016/wordml/cid" xmlns:w16="http://schemas.microsoft.com/office/word/2018/wordml" xmlns:w16du="http://schemas.microsoft.com/office/word/2023/wordml/word16du" xmlns:w16sdtdh="http://schemas.microsoft.com/office/word/2020/wordml/sdtdatahash" xmlns:w16se="http://schemas.microsoft.com/office/word/2015/wordml/symex" xmlns:wpg="http://schemas.microsoft.com/office/word/2010/wordprocessingGroup" xmlns:wpi="http://schemas.microsoft.com/office/word/2010/wordprocessingInk" xmlns:wne="http://schemas.microsoft.com/office/word/2006/wordml" xmlns:wps="http://schemas.microsoft.com/office/word/2010/wordprocessingShape" mc:Ignorable="w14 w15 w16se w16cid w16 w16cex w16sdtdh wp14"/>
 </file>
 
 <file path=word/styles.xml><?xml version="1.0" encoding="utf-8"?>

</xml_diff>